<commit_message>
change column name from date_of_approve to date_of_order in Order_book table
</commit_message>
<xml_diff>
--- a/non-code/Projects tables.docx
+++ b/non-code/Projects tables.docx
@@ -3128,19 +3128,6 @@
         <w:lastRenderedPageBreak/>
         <w:t>צפייה ברשימת ההזמנות</w:t>
       </w:r>
-    </w:p>
-    <w:p>
-      <w:pPr>
-        <w:pStyle w:val="ListParagraph"/>
-        <w:bidi/>
-        <w:spacing w:line="360" w:lineRule="auto"/>
-        <w:ind w:left="2160"/>
-        <w:rPr>
-          <w:rFonts w:ascii="David" w:hAnsi="David" w:cs="David"/>
-          <w:rtl/>
-          <w:lang w:val="en-US"/>
-        </w:rPr>
-      </w:pPr>
     </w:p>
     <w:p>
       <w:pPr>

</xml_diff>